<commit_message>
Updated some grammar in individual report
</commit_message>
<xml_diff>
--- a/Individual-Final-Report/Individual-Final-Project-Report-Tanmay-Kshirsagar/Tanmay-Kshirsagar-final-project.docx
+++ b/Individual-Final-Report/Individual-Final-Project-Report-Tanmay-Kshirsagar/Tanmay-Kshirsagar-final-project.docx
@@ -2263,10 +2263,7 @@
         <w:t>.2</w:t>
       </w:r>
       <w:r>
-        <w:t xml:space="preserve">. </w:t>
-      </w:r>
-      <w:r>
-        <w:t>SMOTE</w:t>
+        <w:t>. SMOTE</w:t>
       </w:r>
       <w:bookmarkEnd w:id="3"/>
     </w:p>
@@ -2451,16 +2448,7 @@
       </w:pPr>
       <w:bookmarkStart w:id="4" w:name="_Toc133852960"/>
       <w:r>
-        <w:t>2.</w:t>
-      </w:r>
-      <w:r>
-        <w:t>3</w:t>
-      </w:r>
-      <w:r>
-        <w:t xml:space="preserve">. </w:t>
-      </w:r>
-      <w:r>
-        <w:t>Confusion Matrix</w:t>
+        <w:t>2.3. Confusion Matrix</w:t>
       </w:r>
       <w:bookmarkEnd w:id="4"/>
     </w:p>
@@ -2579,10 +2567,7 @@
       </w:pPr>
       <w:bookmarkStart w:id="5" w:name="_Toc133852961"/>
       <w:r>
-        <w:t>2</w:t>
-      </w:r>
-      <w:r>
-        <w:t>.</w:t>
+        <w:t>2.</w:t>
       </w:r>
       <w:r>
         <w:t>4</w:t>
@@ -2779,10 +2764,7 @@
       <w:bookmarkStart w:id="6" w:name="_Toc133852962"/>
       <w:r>
         <w:lastRenderedPageBreak/>
-        <w:t>2</w:t>
-      </w:r>
-      <w:r>
-        <w:t>.</w:t>
+        <w:t>2.</w:t>
       </w:r>
       <w:r>
         <w:t>5</w:t>
@@ -2913,10 +2895,7 @@
       </w:pPr>
       <w:bookmarkStart w:id="7" w:name="_Toc133852963"/>
       <w:r>
-        <w:t>2</w:t>
-      </w:r>
-      <w:r>
-        <w:t>.</w:t>
+        <w:t>2.</w:t>
       </w:r>
       <w:r>
         <w:t>6</w:t>
@@ -3054,10 +3033,7 @@
       <w:bookmarkStart w:id="8" w:name="_Toc133852964"/>
       <w:r>
         <w:lastRenderedPageBreak/>
-        <w:t>3</w:t>
-      </w:r>
-      <w:r>
-        <w:t xml:space="preserve">: Description of </w:t>
+        <w:t xml:space="preserve">3: Description of </w:t>
       </w:r>
       <w:r>
         <w:t xml:space="preserve">Portion of my </w:t>
@@ -4528,13 +4504,7 @@
       <w:bookmarkStart w:id="17" w:name="_Toc133852973"/>
       <w:r>
         <w:lastRenderedPageBreak/>
-        <w:t>6</w:t>
-      </w:r>
-      <w:r>
-        <w:t xml:space="preserve">. </w:t>
-      </w:r>
-      <w:r>
-        <w:t>Code Percentage</w:t>
+        <w:t>6. Code Percentage</w:t>
       </w:r>
       <w:bookmarkEnd w:id="17"/>
     </w:p>
@@ -4823,7 +4793,7 @@
       <w:ind w:right="360"/>
     </w:pPr>
     <w:r>
-      <w:t xml:space="preserve">Group </w:t>
+      <w:t xml:space="preserve">Individual </w:t>
     </w:r>
     <w:r>
       <w:t>Report</w:t>

</xml_diff>